<commit_message>
RESTORE: Recover all 973 original multi-industry template files from commit 168d9c4
</commit_message>
<xml_diff>
--- a/static/templates/Finance_Business_Case.docx
+++ b/static/templates/Finance_Business_Case.docx
@@ -8,7 +8,7 @@
         <w:jc w:val="center"/>
       </w:pPr>
       <w:r>
-        <w:t>FINANCE - CORE BANKING SYSTEM MODERNIZATION</w:t>
+        <w:t>ARTIFICIAL INTELLIGENCE AND MACHINE LEARNING</w:t>
         <w:br/>
         <w:t>PROJECT PROPOSAL</w:t>
       </w:r>
@@ -33,7 +33,7 @@
         <w:br/>
         <w:t>Document Type: Project Proposal</w:t>
         <w:br/>
-        <w:t>Industry: Finance and Banking Operations</w:t>
+        <w:t>Industry: Finance and Machine Learning</w:t>
         <w:br/>
         <w:t>Project Type: Finance Implementation</w:t>
         <w:br/>
@@ -62,7 +62,7 @@
     </w:p>
     <w:p>
       <w:r>
-        <w:t>This project proposal outlines a strategic Finance Implementation initiative for Finance and Banking Operations to achieve Digital transformation through intelligent automation and predictive analytics. The proposed solution addresses critical business challenges while delivering measurable value through Operational efficiency, Predictive maintenance, Customer personalization.</w:t>
+        <w:t>This project proposal outlines a strategic Finance Implementation initiative for Finance and Machine Learning to achieve Digital transformation through intelligent automation and predictive analytics. The proposed solution addresses critical business challenges while delivering measurable value through Operational efficiency, Predictive maintenance, Customer personalization.</w:t>
         <w:br/>
         <w:br/>
         <w:t>Key Benefits:</w:t>
@@ -101,11 +101,11 @@
     <w:p>
       <w:r>
         <w:br/>
-        <w:t>Project Name: Finance and Banking Operations Implementation Initiative</w:t>
+        <w:t>Project Name: Finance and Machine Learning Implementation Initiative</w:t>
         <w:br/>
         <w:t>Project Type: Finance Implementation</w:t>
         <w:br/>
-        <w:t>Industry Focus: Finance and Banking Operations</w:t>
+        <w:t>Industry Focus: Finance and Machine Learning</w:t>
         <w:br/>
         <w:br/>
         <w:t>Business Context:</w:t>
@@ -153,7 +153,7 @@
         <w:br/>
         <w:t>• Explainability requirements</w:t>
         <w:br/>
-        <w:t>• Finance compliance</w:t>
+        <w:t>• Regulatory compliance</w:t>
         <w:br/>
         <w:t>• Integration complexity</w:t>
         <w:br/>

</xml_diff>

<commit_message>
Revert "RESTORE: Recover all 973 original multi-industry template files from commit 168d9c4"
This reverts commit 34e0294628a300884912c81167183ac88d5638c9.
</commit_message>
<xml_diff>
--- a/static/templates/Finance_Business_Case.docx
+++ b/static/templates/Finance_Business_Case.docx
@@ -8,7 +8,7 @@
         <w:jc w:val="center"/>
       </w:pPr>
       <w:r>
-        <w:t>ARTIFICIAL INTELLIGENCE AND MACHINE LEARNING</w:t>
+        <w:t>FINANCE - CORE BANKING SYSTEM MODERNIZATION</w:t>
         <w:br/>
         <w:t>PROJECT PROPOSAL</w:t>
       </w:r>
@@ -33,7 +33,7 @@
         <w:br/>
         <w:t>Document Type: Project Proposal</w:t>
         <w:br/>
-        <w:t>Industry: Finance and Machine Learning</w:t>
+        <w:t>Industry: Finance and Banking Operations</w:t>
         <w:br/>
         <w:t>Project Type: Finance Implementation</w:t>
         <w:br/>
@@ -62,7 +62,7 @@
     </w:p>
     <w:p>
       <w:r>
-        <w:t>This project proposal outlines a strategic Finance Implementation initiative for Finance and Machine Learning to achieve Digital transformation through intelligent automation and predictive analytics. The proposed solution addresses critical business challenges while delivering measurable value through Operational efficiency, Predictive maintenance, Customer personalization.</w:t>
+        <w:t>This project proposal outlines a strategic Finance Implementation initiative for Finance and Banking Operations to achieve Digital transformation through intelligent automation and predictive analytics. The proposed solution addresses critical business challenges while delivering measurable value through Operational efficiency, Predictive maintenance, Customer personalization.</w:t>
         <w:br/>
         <w:br/>
         <w:t>Key Benefits:</w:t>
@@ -101,11 +101,11 @@
     <w:p>
       <w:r>
         <w:br/>
-        <w:t>Project Name: Finance and Machine Learning Implementation Initiative</w:t>
+        <w:t>Project Name: Finance and Banking Operations Implementation Initiative</w:t>
         <w:br/>
         <w:t>Project Type: Finance Implementation</w:t>
         <w:br/>
-        <w:t>Industry Focus: Finance and Machine Learning</w:t>
+        <w:t>Industry Focus: Finance and Banking Operations</w:t>
         <w:br/>
         <w:br/>
         <w:t>Business Context:</w:t>
@@ -153,7 +153,7 @@
         <w:br/>
         <w:t>• Explainability requirements</w:t>
         <w:br/>
-        <w:t>• Regulatory compliance</w:t>
+        <w:t>• Finance compliance</w:t>
         <w:br/>
         <w:t>• Integration complexity</w:t>
         <w:br/>

</xml_diff>